<commit_message>
Modified final writeup and added presentation slides
</commit_message>
<xml_diff>
--- a/writeups/cs451_project_final_paper.docx
+++ b/writeups/cs451_project_final_paper.docx
@@ -332,11 +332,21 @@
           <w:sz w:val="22"/>
           <w:szCs w:val="22"/>
         </w:rPr>
-        <w:t>der of best to worst accuracy in predicting admission, the optimized supervised learning algorithms ranked: LinearSVC (</w:t>
+        <w:t>der of best to worst accuracy in predicting admission, the optimized supervised learning algorithms ranked</w:t>
+      </w:r>
+      <w:r>
+        <w:rPr>
+          <w:rFonts w:ascii="Times New Roman" w:hAnsi="Times New Roman" w:cs="Times New Roman"/>
+          <w:b/>
+          <w:sz w:val="22"/>
+          <w:szCs w:val="22"/>
+        </w:rPr>
+        <w:t>: LinearSVC (</w:t>
       </w:r>
       <w:r>
         <w:rPr>
           <w:rFonts w:ascii="Times New Roman" w:eastAsia="Times New Roman" w:hAnsi="Times New Roman" w:cs="Times New Roman"/>
+          <w:b/>
           <w:color w:val="000000"/>
           <w:sz w:val="22"/>
           <w:szCs w:val="22"/>
@@ -346,6 +356,7 @@
       <w:r>
         <w:rPr>
           <w:rFonts w:ascii="Times New Roman" w:hAnsi="Times New Roman" w:cs="Times New Roman"/>
+          <w:b/>
           <w:sz w:val="22"/>
           <w:szCs w:val="22"/>
         </w:rPr>
@@ -354,6 +365,7 @@
       <w:r>
         <w:rPr>
           <w:rFonts w:ascii="Times New Roman" w:eastAsia="Times New Roman" w:hAnsi="Times New Roman" w:cs="Times New Roman"/>
+          <w:b/>
           <w:color w:val="000000"/>
           <w:sz w:val="22"/>
           <w:szCs w:val="22"/>
@@ -363,6 +375,7 @@
       <w:r>
         <w:rPr>
           <w:rFonts w:ascii="Times New Roman" w:hAnsi="Times New Roman" w:cs="Times New Roman"/>
+          <w:b/>
           <w:sz w:val="22"/>
           <w:szCs w:val="22"/>
         </w:rPr>
@@ -371,6 +384,7 @@
       <w:r>
         <w:rPr>
           <w:rFonts w:ascii="Times New Roman" w:eastAsia="Times New Roman" w:hAnsi="Times New Roman" w:cs="Times New Roman"/>
+          <w:b/>
           <w:color w:val="000000"/>
           <w:sz w:val="22"/>
           <w:szCs w:val="22"/>
@@ -380,6 +394,7 @@
       <w:r>
         <w:rPr>
           <w:rFonts w:ascii="Times New Roman" w:hAnsi="Times New Roman" w:cs="Times New Roman"/>
+          <w:b/>
           <w:sz w:val="22"/>
           <w:szCs w:val="22"/>
         </w:rPr>
@@ -388,6 +403,7 @@
       <w:r>
         <w:rPr>
           <w:rFonts w:ascii="Times New Roman" w:eastAsia="Times New Roman" w:hAnsi="Times New Roman" w:cs="Times New Roman"/>
+          <w:b/>
           <w:color w:val="000000"/>
           <w:sz w:val="22"/>
           <w:szCs w:val="22"/>
@@ -397,10 +413,19 @@
       <w:r>
         <w:rPr>
           <w:rFonts w:ascii="Times New Roman" w:hAnsi="Times New Roman" w:cs="Times New Roman"/>
-          <w:sz w:val="22"/>
-          <w:szCs w:val="22"/>
-        </w:rPr>
-        <w:t>).</w:t>
+          <w:b/>
+          <w:sz w:val="22"/>
+          <w:szCs w:val="22"/>
+        </w:rPr>
+        <w:t>)</w:t>
+      </w:r>
+      <w:r>
+        <w:rPr>
+          <w:rFonts w:ascii="Times New Roman" w:hAnsi="Times New Roman" w:cs="Times New Roman"/>
+          <w:sz w:val="22"/>
+          <w:szCs w:val="22"/>
+        </w:rPr>
+        <w:t>.</w:t>
       </w:r>
       <w:r>
         <w:rPr>
@@ -1272,17 +1297,7 @@
           <w:sz w:val="22"/>
           <w:szCs w:val="22"/>
         </w:rPr>
-        <w:t>from each t-test is significant with the exception of that between RandomForestClassifier and AdaBoostClassifier (although this is to be expected as our AdaBoostClassifier used decision stumps and</w:t>
-      </w:r>
-      <w:bookmarkStart w:id="0" w:name="_GoBack"/>
-      <w:bookmarkEnd w:id="0"/>
-      <w:r>
-        <w:rPr>
-          <w:rFonts w:ascii="Times New Roman" w:hAnsi="Times New Roman" w:cs="Times New Roman"/>
-          <w:sz w:val="22"/>
-          <w:szCs w:val="22"/>
-        </w:rPr>
-        <w:t xml:space="preserve"> a RandomForestClassifier also involves multiple decision trees).  This suggests that the differences in accuracy between all other classifiers are due to the nature of the classifiers themselves, and so comparing accuracy is sufficient (with the exception of comparing AdaBoostClassifier and RandomForestClassifier).  But as LinearSVC has a higher accuracy than all other classifiers (and its accuracy is statistically significant), we can conclude th</w:t>
+        <w:t>from each t-test is significant with the exception of that between RandomForestClassifier and AdaBoostClassifier (although this is to be expected as our AdaBoostClassifier used decision stumps and a RandomForestClassifier also involves multiple decision trees).  This suggests that the differences in accuracy between all other classifiers are due to the nature of the classifiers themselves, and so comparing accuracy is sufficient (with the exception of comparing AdaBoostClassifier and RandomForestClassifier).  But as LinearSVC has a higher accuracy than all other classifiers (and its accuracy is statistically significant), we can conclude th</w:t>
       </w:r>
       <w:r>
         <w:rPr>
@@ -1335,6 +1350,16 @@
         </w:rPr>
         <w:t>are associated with each cluster.  As a result, each of its clusters – labeled 0-4 – did not match up with our labels – also 0-4.  In order to get a rough approximation of whether or not the clusters were reasonably accurate, aside from the “score” function which returns the negation of the value of the k-means objective, we compared the distribution of cluster labels and that of the actual labels (see below).</w:t>
       </w:r>
+    </w:p>
+    <w:p>
+      <w:pPr>
+        <w:spacing w:after="100"/>
+        <w:rPr>
+          <w:rFonts w:ascii="Times New Roman" w:hAnsi="Times New Roman" w:cs="Times New Roman"/>
+          <w:sz w:val="2"/>
+          <w:szCs w:val="2"/>
+        </w:rPr>
+      </w:pPr>
     </w:p>
     <w:p>
       <w:pPr>
@@ -1393,6 +1418,8 @@
           </wp:inline>
         </w:drawing>
       </w:r>
+      <w:bookmarkStart w:id="0" w:name="_GoBack"/>
+      <w:bookmarkEnd w:id="0"/>
     </w:p>
     <w:p>
       <w:pPr>
@@ -1778,8 +1805,9 @@
       <w:rPr>
         <w:rStyle w:val="PageNumber"/>
         <w:rFonts w:ascii="Times New Roman" w:hAnsi="Times New Roman" w:cs="Times New Roman"/>
-      </w:rPr>
-      <w:t>2</w:t>
+        <w:noProof/>
+      </w:rPr>
+      <w:t>1</w:t>
     </w:r>
     <w:r>
       <w:rPr>

</xml_diff>